<commit_message>
updated the subroutines and coding conventions
</commit_message>
<xml_diff>
--- a/Documentation/coding_conventions.docx
+++ b/Documentation/coding_conventions.docx
@@ -136,6 +136,63 @@
     </w:p>
     <w:p>
       <w:pPr>
+        <w:spacing w:before="100" w:beforeAutospacing="1" w:after="100" w:afterAutospacing="1" w:line="240" w:lineRule="auto"/>
+        <w:ind w:left="720"/>
+        <w:rPr>
+          <w:rFonts w:ascii="Times New Roman" w:eastAsia="Times New Roman" w:hAnsi="Times New Roman" w:cs="Times New Roman"/>
+          <w:sz w:val="24"/>
+          <w:szCs w:val="24"/>
+        </w:rPr>
+      </w:pPr>
+      <w:r>
+        <w:rPr>
+          <w:rFonts w:ascii="Times New Roman" w:eastAsia="Times New Roman" w:hAnsi="Times New Roman" w:cs="Times New Roman"/>
+          <w:sz w:val="24"/>
+          <w:szCs w:val="24"/>
+        </w:rPr>
+        <w:t xml:space="preserve">Ex: </w:t>
+      </w:r>
+      <w:proofErr w:type="gramStart"/>
+      <w:r>
+        <w:rPr>
+          <w:rFonts w:ascii="Times New Roman" w:eastAsia="Times New Roman" w:hAnsi="Times New Roman" w:cs="Times New Roman"/>
+          <w:sz w:val="24"/>
+          <w:szCs w:val="24"/>
+        </w:rPr>
+        <w:t xml:space="preserve">BSR  </w:t>
+      </w:r>
+      <w:proofErr w:type="spellStart"/>
+      <w:r>
+        <w:rPr>
+          <w:rFonts w:ascii="Times New Roman" w:eastAsia="Times New Roman" w:hAnsi="Times New Roman" w:cs="Times New Roman"/>
+          <w:sz w:val="24"/>
+          <w:szCs w:val="24"/>
+        </w:rPr>
+        <w:t>newLine</w:t>
+      </w:r>
+      <w:proofErr w:type="spellEnd"/>
+      <w:proofErr w:type="gramEnd"/>
+      <w:r>
+        <w:rPr>
+          <w:rFonts w:ascii="Times New Roman" w:eastAsia="Times New Roman" w:hAnsi="Times New Roman" w:cs="Times New Roman"/>
+          <w:sz w:val="24"/>
+          <w:szCs w:val="24"/>
+        </w:rPr>
+        <w:t xml:space="preserve"> : use camel case for the constant/variable name. Check the API/subroutine document for a complete list of subroutines</w:t>
+      </w:r>
+      <w:bookmarkStart w:id="0" w:name="_GoBack"/>
+      <w:bookmarkEnd w:id="0"/>
+      <w:r>
+        <w:rPr>
+          <w:rFonts w:ascii="Times New Roman" w:eastAsia="Times New Roman" w:hAnsi="Times New Roman" w:cs="Times New Roman"/>
+          <w:sz w:val="24"/>
+          <w:szCs w:val="24"/>
+        </w:rPr>
+        <w:t xml:space="preserve"> and details.</w:t>
+      </w:r>
+    </w:p>
+    <w:p>
+      <w:pPr>
         <w:numPr>
           <w:ilvl w:val="0"/>
           <w:numId w:val="1"/>
@@ -266,10 +323,7 @@
         <w:t>How will you do the write-up?</w:t>
       </w:r>
     </w:p>
-    <w:p>
-      <w:bookmarkStart w:id="0" w:name="_GoBack"/>
-      <w:bookmarkEnd w:id="0"/>
-    </w:p>
+    <w:p/>
     <w:sectPr>
       <w:headerReference w:type="default" r:id="rId8"/>
       <w:pgSz w:w="12240" w:h="15840"/>

</xml_diff>